<commit_message>
mobile header init and mobile nav init
</commit_message>
<xml_diff>
--- a/Web Development Resume.docx
+++ b/Web Development Resume.docx
@@ -122,7 +122,7 @@
             <w:u w:val="single"/>
             <w:rtl w:val="0"/>
           </w:rPr>
-          <w:t xml:space="preserve">http://thedavehorn.com</w:t>
+          <w:t xml:space="preserve">http://www.thedavehorn.com</w:t>
         </w:r>
       </w:hyperlink>
       <w:r>
@@ -675,7 +675,7 @@
             <w:u w:val="single"/>
             <w:rtl w:val="0"/>
           </w:rPr>
-          <w:t xml:space="preserve">http://techcheck.herokuapp.com</w:t>
+          <w:t xml:space="preserve">https://techcheck.herokuapp.com</w:t>
         </w:r>
       </w:hyperlink>
       <w:r>

</xml_diff>